<commit_message>
update test_main en eerste plots
In test main onderaan staat uitgelegd hoe de namen van de plotjes worden
gemaakt. Ze worden automatisch opgeslagen in de map plotjes. Misschien
moeten we die af en toe op schonenen gemaakt. Ze worden automatisch
opgeslagen in de map plotjes. Misschien moeten we die af en toe op
schonen :+1:
</commit_message>
<xml_diff>
--- a/Word bestanden/opzet verslag.docx
+++ b/Word bestanden/opzet verslag.docx
@@ -372,13 +372,82 @@
         </w:rPr>
         <w:t>// verschillende scenario’s als voorwaardes meegeven bij het genereren van plattegronden en dan bij statistisch aantoonbare waardevermeerdering deze voorwaardes meenemen in algoritme. (zoals: water in hoeveel stukken? Water langs de rand? … )</w:t>
       </w:r>
+    </w:p>
+    <w:p>
+      <w:pPr>
+        <w:pStyle w:val="Geenafstand"/>
+        <w:rPr>
+          <w:lang w:val="nl-NL"/>
+        </w:rPr>
+      </w:pPr>
+      <w:r>
+        <w:rPr>
+          <w:lang w:val="nl-NL"/>
+        </w:rPr>
+        <w:t>// Hiervoor moeten we statistische tests runnen!</w:t>
+      </w:r>
+    </w:p>
+    <w:p>
+      <w:pPr>
+        <w:pStyle w:val="Geenafstand"/>
+        <w:numPr>
+          <w:ilvl w:val="0"/>
+          <w:numId w:val="3"/>
+        </w:numPr>
+        <w:rPr>
+          <w:lang w:val="nl-NL"/>
+        </w:rPr>
+      </w:pPr>
+      <w:r>
+        <w:rPr>
+          <w:lang w:val="nl-NL"/>
+        </w:rPr>
+        <w:t>Vrije ruimte rond huizen beste maps t.o.v. slechtste</w:t>
+      </w:r>
+    </w:p>
+    <w:p>
+      <w:pPr>
+        <w:pStyle w:val="Geenafstand"/>
+        <w:numPr>
+          <w:ilvl w:val="0"/>
+          <w:numId w:val="3"/>
+        </w:numPr>
+        <w:rPr>
+          <w:lang w:val="nl-NL"/>
+        </w:rPr>
+      </w:pPr>
+      <w:r>
+        <w:rPr>
+          <w:lang w:val="nl-NL"/>
+        </w:rPr>
+        <w:t>Range vrije ruimte van alle huizen best t.o.v. slechtste maps</w:t>
+      </w:r>
+    </w:p>
+    <w:p>
+      <w:pPr>
+        <w:pStyle w:val="Geenafstand"/>
+        <w:numPr>
+          <w:ilvl w:val="0"/>
+          <w:numId w:val="3"/>
+        </w:numPr>
+        <w:rPr>
+          <w:lang w:val="nl-NL"/>
+        </w:rPr>
+      </w:pPr>
       <w:bookmarkStart w:id="0" w:name="_GoBack"/>
       <w:bookmarkEnd w:id="0"/>
-      <w:r>
-        <w:rPr>
-          <w:lang w:val="nl-NL"/>
-        </w:rPr>
-        <w:br/>
+    </w:p>
+    <w:p>
+      <w:pPr>
+        <w:pStyle w:val="Geenafstand"/>
+        <w:rPr>
+          <w:lang w:val="nl-NL"/>
+        </w:rPr>
+      </w:pPr>
+      <w:r>
+        <w:rPr>
+          <w:lang w:val="nl-NL"/>
+        </w:rPr>
         <w:t>// Simulated Annealing</w:t>
       </w:r>
     </w:p>

</xml_diff>